<commit_message>
Added play and pause commands, as well as a reset command
</commit_message>
<xml_diff>
--- a/CSD Scripting 2c/Projectplan Synth.docx
+++ b/CSD Scripting 2c/Projectplan Synth.docx
@@ -64,6 +64,87 @@
     <w:p>
       <w:pPr>
         <w:spacing w:after="0"/>
+      </w:pPr>
+      <w:r>
+        <w:t>- Amplitude</w:t>
+      </w:r>
+    </w:p>
+    <w:p>
+      <w:pPr>
+        <w:spacing w:after="0"/>
+      </w:pPr>
+      <w:r>
+        <w:t>- Fase</w:t>
+      </w:r>
+      <w:r>
+        <w:t>-offset</w:t>
+      </w:r>
+    </w:p>
+    <w:p>
+      <w:pPr>
+        <w:spacing w:after="0"/>
+      </w:pPr>
+    </w:p>
+    <w:p>
+      <w:pPr>
+        <w:spacing w:after="0"/>
+      </w:pPr>
+      <w:r>
+        <w:t>De gebruiker moet k</w:t>
+      </w:r>
+      <w:r>
+        <w:t>unnen instellen:</w:t>
+      </w:r>
+      <w:r>
+        <w:br/>
+      </w:r>
+      <w:r>
+        <w:t>- Nieuwe sinusgolven aanmaken o</w:t>
+      </w:r>
+      <w:r>
+        <w:t>f sinusgolven verwijderen</w:t>
+      </w:r>
+    </w:p>
+    <w:p>
+      <w:pPr>
+        <w:spacing w:after="0"/>
+      </w:pPr>
+      <w:r>
+        <w:t>- Per sinusgolf de frequentie of ratio, amplitude en fase</w:t>
+      </w:r>
+    </w:p>
+    <w:p>
+      <w:pPr>
+        <w:spacing w:after="0"/>
+      </w:pPr>
+      <w:r>
+        <w:t>- Een overzicht zien van de patch met alle sinusgolven</w:t>
+      </w:r>
+    </w:p>
+    <w:p>
+      <w:pPr>
+        <w:spacing w:after="0"/>
+      </w:pPr>
+      <w:r>
+        <w:t>- Afspelen en pauzeren van de gemaakte patch</w:t>
+      </w:r>
+    </w:p>
+    <w:p>
+      <w:pPr>
+        <w:spacing w:after="0"/>
+      </w:pPr>
+      <w:r>
+        <w:t>Dit alles met een interactieve console-applicatie</w:t>
+      </w:r>
+    </w:p>
+    <w:p>
+      <w:pPr>
+        <w:spacing w:after="0"/>
+      </w:pPr>
+    </w:p>
+    <w:p>
+      <w:pPr>
+        <w:spacing w:after="0"/>
         <w:rPr>
           <w:lang w:val="en-US"/>
         </w:rPr>
@@ -72,7 +153,7 @@
         <w:rPr>
           <w:lang w:val="en-US"/>
         </w:rPr>
-        <w:t>- Amplitude</w:t>
+        <w:t>Libraries:</w:t>
       </w:r>
     </w:p>
     <w:p>
@@ -88,116 +169,14 @@
         </w:rPr>
         <w:t xml:space="preserve">- </w:t>
       </w:r>
-      <w:proofErr w:type="spellStart"/>
-      <w:r>
-        <w:rPr>
+      <w:r>
+        <w:rPr>
+          <w:i/>
+          <w:highlight w:val="yellow"/>
           <w:lang w:val="en-US"/>
         </w:rPr>
-        <w:t>Fase</w:t>
-      </w:r>
-      <w:proofErr w:type="spellEnd"/>
-      <w:r>
-        <w:rPr>
-          <w:lang w:val="en-US"/>
-        </w:rPr>
-        <w:t>-offset</w:t>
-      </w:r>
-    </w:p>
-    <w:p>
-      <w:pPr>
-        <w:spacing w:after="0"/>
-        <w:rPr>
-          <w:lang w:val="en-US"/>
-        </w:rPr>
-      </w:pPr>
-    </w:p>
-    <w:p>
-      <w:pPr>
-        <w:spacing w:after="0"/>
-      </w:pPr>
-      <w:r>
-        <w:t>De gebruiker moet k</w:t>
-      </w:r>
-      <w:r>
-        <w:t>unnen instellen:</w:t>
-      </w:r>
-      <w:r>
-        <w:br/>
-      </w:r>
-      <w:r>
-        <w:t>- Nieuwe sinusgolven aanmaken o</w:t>
-      </w:r>
-      <w:r>
-        <w:t>f sinusgolven verwijderen</w:t>
-      </w:r>
-    </w:p>
-    <w:p>
-      <w:pPr>
-        <w:spacing w:after="0"/>
-      </w:pPr>
-      <w:r>
-        <w:t>- Per sinusgolf de frequentie of ratio, amplitude en fase</w:t>
-      </w:r>
-    </w:p>
-    <w:p>
-      <w:pPr>
-        <w:spacing w:after="0"/>
-      </w:pPr>
-      <w:r>
-        <w:t>- Een overzicht zien van de patch met alle sinusgolven</w:t>
-      </w:r>
-    </w:p>
-    <w:p>
-      <w:pPr>
-        <w:spacing w:after="0"/>
-      </w:pPr>
-      <w:r>
-        <w:t>- Afspelen en pauzeren van de gemaakte patch</w:t>
-      </w:r>
-    </w:p>
-    <w:p>
-      <w:pPr>
-        <w:spacing w:after="0"/>
-      </w:pPr>
-      <w:r>
-        <w:t>Dit alles met een interactieve console-applicatie</w:t>
-      </w:r>
-    </w:p>
-    <w:p>
-      <w:pPr>
-        <w:spacing w:after="0"/>
-      </w:pPr>
-    </w:p>
-    <w:p>
-      <w:pPr>
-        <w:spacing w:after="0"/>
-      </w:pPr>
-      <w:r>
-        <w:t>Libraries:</w:t>
-      </w:r>
-    </w:p>
-    <w:p>
-      <w:pPr>
-        <w:spacing w:after="0"/>
-        <w:rPr>
-          <w:lang w:val="en-US"/>
-        </w:rPr>
-      </w:pPr>
-      <w:r>
-        <w:rPr>
-          <w:lang w:val="en-US"/>
-        </w:rPr>
-        <w:t xml:space="preserve">- </w:t>
-      </w:r>
-      <w:proofErr w:type="spellStart"/>
-      <w:r>
-        <w:rPr>
-          <w:i/>
-          <w:lang w:val="en-US"/>
-        </w:rPr>
-        <w:t>libsoundio</w:t>
-      </w:r>
-      <w:proofErr w:type="spellEnd"/>
+        <w:t>jack</w:t>
+      </w:r>
       <w:r>
         <w:rPr>
           <w:lang w:val="en-US"/>
@@ -575,20 +554,241 @@
       <w:r>
         <w:t>mplementatie voor het afspelen van geluid)</w:t>
       </w:r>
+    </w:p>
+    <w:p>
+      <w:pPr>
+        <w:spacing w:after="0"/>
+      </w:pPr>
+      <w:r>
+        <w:tab/>
+        <w:t>Bevat een functie</w:t>
+      </w:r>
+      <w:r>
+        <w:t xml:space="preserve"> om alle sinussen te processen voor audio buffer output</w:t>
+      </w:r>
+    </w:p>
+    <w:p>
+      <w:r>
+        <w:br w:type="page"/>
+      </w:r>
+    </w:p>
+    <w:p>
+      <w:pPr>
+        <w:spacing w:after="0"/>
+        <w:rPr>
+          <w:b/>
+        </w:rPr>
+      </w:pPr>
+      <w:r>
+        <w:rPr>
+          <w:b/>
+        </w:rPr>
+        <w:lastRenderedPageBreak/>
+        <w:t>Aangepast ontwerp a</w:t>
+      </w:r>
+      <w:r>
+        <w:rPr>
+          <w:b/>
+        </w:rPr>
+        <w:t>a</w:t>
+      </w:r>
+      <w:r>
+        <w:rPr>
+          <w:b/>
+        </w:rPr>
+        <w:t>n de hand van onderzoek:</w:t>
+      </w:r>
+    </w:p>
+    <w:p>
+      <w:pPr>
+        <w:spacing w:after="0"/>
+      </w:pPr>
+      <w:r>
+        <w:t>Het is beter om de code voor de patch en de code voor de synthesizer gescheiden te houden in plaats van proberen om beide in één class te stoppen. Nu bestaan er dus in feite twee modellen:</w:t>
+      </w:r>
+    </w:p>
+    <w:p>
+      <w:pPr>
+        <w:pStyle w:val="Lijstalinea"/>
+        <w:numPr>
+          <w:ilvl w:val="0"/>
+          <w:numId w:val="1"/>
+        </w:numPr>
+        <w:spacing w:after="0"/>
+      </w:pPr>
+      <w:r>
+        <w:rPr>
+          <w:i/>
+        </w:rPr>
+        <w:t>Patch</w:t>
+      </w:r>
+      <w:r>
+        <w:t xml:space="preserve"> bevat een vector van </w:t>
+      </w:r>
+      <w:r>
+        <w:rPr>
+          <w:i/>
+        </w:rPr>
+        <w:t>Operators</w:t>
+      </w:r>
+      <w:r>
+        <w:t xml:space="preserve">, dit kan een </w:t>
+      </w:r>
+      <w:proofErr w:type="spellStart"/>
+      <w:r>
+        <w:rPr>
+          <w:i/>
+        </w:rPr>
+        <w:t>FixedOperator</w:t>
+      </w:r>
+      <w:proofErr w:type="spellEnd"/>
+      <w:r>
+        <w:t xml:space="preserve"> of </w:t>
+      </w:r>
+      <w:proofErr w:type="spellStart"/>
+      <w:r>
+        <w:rPr>
+          <w:i/>
+        </w:rPr>
+        <w:t>RatioOperator</w:t>
+      </w:r>
+      <w:proofErr w:type="spellEnd"/>
+      <w:r>
+        <w:t xml:space="preserve"> zijn</w:t>
+      </w:r>
+    </w:p>
+    <w:p>
+      <w:pPr>
+        <w:pStyle w:val="Lijstalinea"/>
+        <w:numPr>
+          <w:ilvl w:val="0"/>
+          <w:numId w:val="1"/>
+        </w:numPr>
+        <w:spacing w:after="0"/>
+      </w:pPr>
+      <w:r>
+        <w:rPr>
+          <w:i/>
+        </w:rPr>
+        <w:t>Synthesizer</w:t>
+      </w:r>
+      <w:r>
+        <w:t xml:space="preserve"> bevat een vector van </w:t>
+      </w:r>
+      <w:r>
+        <w:rPr>
+          <w:i/>
+        </w:rPr>
+        <w:t>Oscillators</w:t>
+      </w:r>
+      <w:r>
+        <w:t xml:space="preserve">, dit is een </w:t>
+      </w:r>
+      <w:proofErr w:type="spellStart"/>
+      <w:r>
+        <w:rPr>
+          <w:i/>
+        </w:rPr>
+        <w:t>SineWave</w:t>
+      </w:r>
+      <w:proofErr w:type="spellEnd"/>
+    </w:p>
+    <w:p>
+      <w:pPr>
+        <w:pStyle w:val="Lijstalinea"/>
+        <w:numPr>
+          <w:ilvl w:val="0"/>
+          <w:numId w:val="1"/>
+        </w:numPr>
+        <w:spacing w:after="0"/>
+      </w:pPr>
+      <w:r>
+        <w:rPr>
+          <w:i/>
+        </w:rPr>
+        <w:t>Operator</w:t>
+      </w:r>
+      <w:r>
+        <w:t xml:space="preserve"> bevat een </w:t>
+      </w:r>
+      <w:proofErr w:type="spellStart"/>
+      <w:r>
+        <w:t>convert</w:t>
+      </w:r>
+      <w:proofErr w:type="spellEnd"/>
+      <w:r>
+        <w:t xml:space="preserve">()-functie die een nieuwe </w:t>
+      </w:r>
+      <w:r>
+        <w:rPr>
+          <w:i/>
+        </w:rPr>
+        <w:t>Oscillator</w:t>
+      </w:r>
+      <w:r>
+        <w:t xml:space="preserve"> maakt op basis van de op-instellingen</w:t>
+      </w:r>
+    </w:p>
+    <w:p>
+      <w:pPr>
+        <w:pStyle w:val="Lijstalinea"/>
+        <w:numPr>
+          <w:ilvl w:val="0"/>
+          <w:numId w:val="1"/>
+        </w:numPr>
+        <w:spacing w:after="0"/>
+      </w:pPr>
+      <w:r>
+        <w:rPr>
+          <w:i/>
+        </w:rPr>
+        <w:t>Patch</w:t>
+      </w:r>
+      <w:r>
+        <w:t xml:space="preserve"> bevat een </w:t>
+      </w:r>
+      <w:proofErr w:type="spellStart"/>
+      <w:r>
+        <w:t>convert</w:t>
+      </w:r>
+      <w:proofErr w:type="spellEnd"/>
+      <w:r>
+        <w:t xml:space="preserve">()-functie die een nieuwe </w:t>
+      </w:r>
+      <w:r>
+        <w:rPr>
+          <w:i/>
+        </w:rPr>
+        <w:t>Synthesizer</w:t>
+      </w:r>
+      <w:r>
+        <w:t xml:space="preserve"> maakt door alle </w:t>
+      </w:r>
+      <w:r>
+        <w:rPr>
+          <w:i/>
+        </w:rPr>
+        <w:t>Operators</w:t>
+      </w:r>
+      <w:r>
+        <w:t xml:space="preserve"> te converteren naar </w:t>
+      </w:r>
+      <w:r>
+        <w:rPr>
+          <w:i/>
+        </w:rPr>
+        <w:t>Oscillators</w:t>
+      </w:r>
+    </w:p>
+    <w:p>
+      <w:pPr>
+        <w:spacing w:after="0"/>
+      </w:pPr>
+      <w:r>
+        <w:t>Zie ook het bijgevoegde diagram.</w:t>
+      </w:r>
       <w:bookmarkStart w:id="0" w:name="_GoBack"/>
       <w:bookmarkEnd w:id="0"/>
-    </w:p>
-    <w:p>
-      <w:pPr>
-        <w:spacing w:after="0"/>
-      </w:pPr>
-      <w:r>
-        <w:tab/>
-        <w:t>Bevat een functie</w:t>
-      </w:r>
-      <w:r>
-        <w:t xml:space="preserve"> om alle sinussen te processen voor audio buffer output</w:t>
-      </w:r>
     </w:p>
     <w:sectPr>
       <w:pgSz w:w="11906" w:h="16838"/>
@@ -598,6 +798,127 @@
     </w:sectPr>
   </w:body>
 </w:document>
+</file>
+
+<file path=word/numbering.xml><?xml version="1.0" encoding="utf-8"?>
+<w:numbering xmlns:wpc="http://schemas.microsoft.com/office/word/2010/wordprocessingCanvas" xmlns:cx="http://schemas.microsoft.com/office/drawing/2014/chartex" xmlns:cx1="http://schemas.microsoft.com/office/drawing/2015/9/8/chartex" xmlns:cx2="http://schemas.microsoft.com/office/drawing/2015/10/21/chartex" xmlns:cx3="http://schemas.microsoft.com/office/drawing/2016/5/9/chartex" xmlns:cx4="http://schemas.microsoft.com/office/drawing/2016/5/10/chartex" xmlns:cx5="http://schemas.microsoft.com/office/drawing/2016/5/11/chartex" xmlns:cx6="http://schemas.microsoft.com/office/drawing/2016/5/12/chartex" xmlns:cx7="http://schemas.microsoft.com/office/drawing/2016/5/13/chartex" xmlns:cx8="http://schemas.microsoft.com/office/drawing/2016/5/14/chartex" xmlns:mc="http://schemas.openxmlformats.org/markup-compatibility/2006" xmlns:aink="http://schemas.microsoft.com/office/drawing/2016/ink" xmlns:am3d="http://schemas.microsoft.com/office/drawing/2017/model3d" xmlns:o="urn:schemas-microsoft-com:office:office" xmlns:r="http://schemas.openxmlformats.org/officeDocument/2006/relationships" xmlns:m="http://schemas.openxmlformats.org/officeDocument/2006/math" xmlns:v="urn:schemas-microsoft-com:vml" xmlns:wp14="http://schemas.microsoft.com/office/word/2010/wordprocessingDrawing" xmlns:wp="http://schemas.openxmlformats.org/drawingml/2006/wordprocessingDrawing" xmlns:w10="urn:schemas-microsoft-com:office:word" xmlns:w="http://schemas.openxmlformats.org/wordprocessingml/2006/main" xmlns:w14="http://schemas.microsoft.com/office/word/2010/wordml" xmlns:w15="http://schemas.microsoft.com/office/word/2012/wordml" xmlns:w16cid="http://schemas.microsoft.com/office/word/2016/wordml/cid" xmlns:w16se="http://schemas.microsoft.com/office/word/2015/wordml/symex" xmlns:wpg="http://schemas.microsoft.com/office/word/2010/wordprocessingGroup" xmlns:wpi="http://schemas.microsoft.com/office/word/2010/wordprocessingInk" xmlns:wne="http://schemas.microsoft.com/office/word/2006/wordml" xmlns:wps="http://schemas.microsoft.com/office/word/2010/wordprocessingShape" mc:Ignorable="w14 w15 w16se w16cid wp14">
+  <w:abstractNum w:abstractNumId="0" w15:restartNumberingAfterBreak="0">
+    <w:nsid w:val="25166BF7"/>
+    <w:multiLevelType w:val="hybridMultilevel"/>
+    <w:tmpl w:val="819A4F0C"/>
+    <w:lvl w:ilvl="0" w:tplc="04130001">
+      <w:start w:val="1"/>
+      <w:numFmt w:val="bullet"/>
+      <w:lvlText w:val=""/>
+      <w:lvlJc w:val="left"/>
+      <w:pPr>
+        <w:ind w:left="720" w:hanging="360"/>
+      </w:pPr>
+      <w:rPr>
+        <w:rFonts w:ascii="Symbol" w:hAnsi="Symbol" w:hint="default"/>
+      </w:rPr>
+    </w:lvl>
+    <w:lvl w:ilvl="1" w:tplc="04130003" w:tentative="1">
+      <w:start w:val="1"/>
+      <w:numFmt w:val="bullet"/>
+      <w:lvlText w:val="o"/>
+      <w:lvlJc w:val="left"/>
+      <w:pPr>
+        <w:ind w:left="1440" w:hanging="360"/>
+      </w:pPr>
+      <w:rPr>
+        <w:rFonts w:ascii="Courier New" w:hAnsi="Courier New" w:cs="Courier New" w:hint="default"/>
+      </w:rPr>
+    </w:lvl>
+    <w:lvl w:ilvl="2" w:tplc="04130005" w:tentative="1">
+      <w:start w:val="1"/>
+      <w:numFmt w:val="bullet"/>
+      <w:lvlText w:val=""/>
+      <w:lvlJc w:val="left"/>
+      <w:pPr>
+        <w:ind w:left="2160" w:hanging="360"/>
+      </w:pPr>
+      <w:rPr>
+        <w:rFonts w:ascii="Wingdings" w:hAnsi="Wingdings" w:hint="default"/>
+      </w:rPr>
+    </w:lvl>
+    <w:lvl w:ilvl="3" w:tplc="04130001" w:tentative="1">
+      <w:start w:val="1"/>
+      <w:numFmt w:val="bullet"/>
+      <w:lvlText w:val=""/>
+      <w:lvlJc w:val="left"/>
+      <w:pPr>
+        <w:ind w:left="2880" w:hanging="360"/>
+      </w:pPr>
+      <w:rPr>
+        <w:rFonts w:ascii="Symbol" w:hAnsi="Symbol" w:hint="default"/>
+      </w:rPr>
+    </w:lvl>
+    <w:lvl w:ilvl="4" w:tplc="04130003" w:tentative="1">
+      <w:start w:val="1"/>
+      <w:numFmt w:val="bullet"/>
+      <w:lvlText w:val="o"/>
+      <w:lvlJc w:val="left"/>
+      <w:pPr>
+        <w:ind w:left="3600" w:hanging="360"/>
+      </w:pPr>
+      <w:rPr>
+        <w:rFonts w:ascii="Courier New" w:hAnsi="Courier New" w:cs="Courier New" w:hint="default"/>
+      </w:rPr>
+    </w:lvl>
+    <w:lvl w:ilvl="5" w:tplc="04130005" w:tentative="1">
+      <w:start w:val="1"/>
+      <w:numFmt w:val="bullet"/>
+      <w:lvlText w:val=""/>
+      <w:lvlJc w:val="left"/>
+      <w:pPr>
+        <w:ind w:left="4320" w:hanging="360"/>
+      </w:pPr>
+      <w:rPr>
+        <w:rFonts w:ascii="Wingdings" w:hAnsi="Wingdings" w:hint="default"/>
+      </w:rPr>
+    </w:lvl>
+    <w:lvl w:ilvl="6" w:tplc="04130001" w:tentative="1">
+      <w:start w:val="1"/>
+      <w:numFmt w:val="bullet"/>
+      <w:lvlText w:val=""/>
+      <w:lvlJc w:val="left"/>
+      <w:pPr>
+        <w:ind w:left="5040" w:hanging="360"/>
+      </w:pPr>
+      <w:rPr>
+        <w:rFonts w:ascii="Symbol" w:hAnsi="Symbol" w:hint="default"/>
+      </w:rPr>
+    </w:lvl>
+    <w:lvl w:ilvl="7" w:tplc="04130003" w:tentative="1">
+      <w:start w:val="1"/>
+      <w:numFmt w:val="bullet"/>
+      <w:lvlText w:val="o"/>
+      <w:lvlJc w:val="left"/>
+      <w:pPr>
+        <w:ind w:left="5760" w:hanging="360"/>
+      </w:pPr>
+      <w:rPr>
+        <w:rFonts w:ascii="Courier New" w:hAnsi="Courier New" w:cs="Courier New" w:hint="default"/>
+      </w:rPr>
+    </w:lvl>
+    <w:lvl w:ilvl="8" w:tplc="04130005" w:tentative="1">
+      <w:start w:val="1"/>
+      <w:numFmt w:val="bullet"/>
+      <w:lvlText w:val=""/>
+      <w:lvlJc w:val="left"/>
+      <w:pPr>
+        <w:ind w:left="6480" w:hanging="360"/>
+      </w:pPr>
+      <w:rPr>
+        <w:rFonts w:ascii="Wingdings" w:hAnsi="Wingdings" w:hint="default"/>
+      </w:rPr>
+    </w:lvl>
+  </w:abstractNum>
+  <w:num w:numId="1">
+    <w:abstractNumId w:val="0"/>
+  </w:num>
+</w:numbering>
 </file>
 
 <file path=word/styles.xml><?xml version="1.0" encoding="utf-8"?>

</xml_diff>